<commit_message>
Updated some doc files
</commit_message>
<xml_diff>
--- a/docs/Metanact - TODO.docx
+++ b/docs/Metanact - TODO.docx
@@ -1750,11 +1750,13 @@
         </w:numPr>
         <w:rPr>
           <w:rFonts w:ascii="Adobe Caslon Pro" w:hAnsi="Adobe Caslon Pro"/>
-        </w:rPr>
-      </w:pPr>
-      <w:r>
-        <w:rPr>
-          <w:rFonts w:ascii="Adobe Caslon Pro" w:hAnsi="Adobe Caslon Pro"/>
+          <w:strike/>
+        </w:rPr>
+      </w:pPr>
+      <w:r>
+        <w:rPr>
+          <w:rFonts w:ascii="Adobe Caslon Pro" w:hAnsi="Adobe Caslon Pro"/>
+          <w:strike/>
         </w:rPr>
         <w:t>Folders with more in them are rendered as visibly larger wormholes</w:t>
       </w:r>
@@ -1768,11 +1770,13 @@
         </w:numPr>
         <w:rPr>
           <w:rFonts w:ascii="Adobe Caslon Pro" w:hAnsi="Adobe Caslon Pro"/>
-        </w:rPr>
-      </w:pPr>
-      <w:r>
-        <w:rPr>
-          <w:rFonts w:ascii="Adobe Caslon Pro" w:hAnsi="Adobe Caslon Pro"/>
+          <w:strike/>
+        </w:rPr>
+      </w:pPr>
+      <w:r>
+        <w:rPr>
+          <w:rFonts w:ascii="Adobe Caslon Pro" w:hAnsi="Adobe Caslon Pro"/>
+          <w:strike/>
         </w:rPr>
         <w:t>Will have to implement a secondary traversal algorithm</w:t>
       </w:r>

</xml_diff>

<commit_message>
Moved enemy properties into generic tags, created some more enemies a ticker (small) and a bomber (large); mostly to test out the enemy tag restructuring.
</commit_message>
<xml_diff>
--- a/docs/Metanact - TODO.docx
+++ b/docs/Metanact - TODO.docx
@@ -1230,11 +1230,13 @@
         </w:numPr>
         <w:rPr>
           <w:rFonts w:ascii="Adobe Caslon Pro" w:hAnsi="Adobe Caslon Pro"/>
-        </w:rPr>
-      </w:pPr>
-      <w:r>
-        <w:rPr>
-          <w:rFonts w:ascii="Adobe Caslon Pro" w:hAnsi="Adobe Caslon Pro"/>
+          <w:strike/>
+        </w:rPr>
+      </w:pPr>
+      <w:r>
+        <w:rPr>
+          <w:rFonts w:ascii="Adobe Caslon Pro" w:hAnsi="Adobe Caslon Pro"/>
+          <w:strike/>
         </w:rPr>
         <w:t>Big-ass messaging system for more important messages (scoring, loot)</w:t>
       </w:r>
@@ -1248,11 +1250,13 @@
         </w:numPr>
         <w:rPr>
           <w:rFonts w:ascii="Adobe Caslon Pro" w:hAnsi="Adobe Caslon Pro"/>
-        </w:rPr>
-      </w:pPr>
-      <w:r>
-        <w:rPr>
-          <w:rFonts w:ascii="Adobe Caslon Pro" w:hAnsi="Adobe Caslon Pro"/>
+          <w:strike/>
+        </w:rPr>
+      </w:pPr>
+      <w:r>
+        <w:rPr>
+          <w:rFonts w:ascii="Adobe Caslon Pro" w:hAnsi="Adobe Caslon Pro"/>
+          <w:strike/>
         </w:rPr>
         <w:t>Layered scrolling, and implicit App2D functions</w:t>
       </w:r>
@@ -1284,13 +1288,55 @@
         </w:numPr>
         <w:rPr>
           <w:rFonts w:ascii="Adobe Caslon Pro" w:hAnsi="Adobe Caslon Pro"/>
-        </w:rPr>
-      </w:pPr>
-      <w:r>
-        <w:rPr>
-          <w:rFonts w:ascii="Adobe Caslon Pro" w:hAnsi="Adobe Caslon Pro"/>
-        </w:rPr>
-        <w:t>Aggro range on enemies, both near (back) and far</w:t>
+          <w:strike/>
+        </w:rPr>
+      </w:pPr>
+      <w:r>
+        <w:rPr>
+          <w:rFonts w:ascii="Adobe Caslon Pro" w:hAnsi="Adobe Caslon Pro"/>
+          <w:strike/>
+        </w:rPr>
+        <w:t>Aggro range on enemies</w:t>
+      </w:r>
+    </w:p>
+    <w:p>
+      <w:pPr>
+        <w:pStyle w:val="ListParagraph"/>
+        <w:numPr>
+          <w:ilvl w:val="1"/>
+          <w:numId w:val="1"/>
+        </w:numPr>
+        <w:rPr>
+          <w:rFonts w:ascii="Adobe Caslon Pro" w:hAnsi="Adobe Caslon Pro"/>
+          <w:strike/>
+        </w:rPr>
+      </w:pPr>
+      <w:r>
+        <w:rPr>
+          <w:rFonts w:ascii="Adobe Caslon Pro" w:hAnsi="Adobe Caslon Pro"/>
+          <w:strike/>
+        </w:rPr>
+        <w:t>Far, activate</w:t>
+      </w:r>
+    </w:p>
+    <w:p>
+      <w:pPr>
+        <w:pStyle w:val="ListParagraph"/>
+        <w:numPr>
+          <w:ilvl w:val="1"/>
+          <w:numId w:val="1"/>
+        </w:numPr>
+        <w:rPr>
+          <w:rFonts w:ascii="Adobe Caslon Pro" w:hAnsi="Adobe Caslon Pro"/>
+          <w:strike/>
+        </w:rPr>
+      </w:pPr>
+      <w:r>
+        <w:rPr>
+          <w:rFonts w:ascii="Adobe Caslon Pro" w:hAnsi="Adobe Caslon Pro"/>
+          <w:strike/>
+        </w:rPr>
+        <w:t>Near, retract</w:t>
       </w:r>
     </w:p>
     <w:p>
@@ -1636,11 +1682,13 @@
         </w:numPr>
         <w:rPr>
           <w:rFonts w:ascii="Adobe Caslon Pro" w:hAnsi="Adobe Caslon Pro"/>
-        </w:rPr>
-      </w:pPr>
-      <w:r>
-        <w:rPr>
-          <w:rFonts w:ascii="Adobe Caslon Pro" w:hAnsi="Adobe Caslon Pro"/>
+          <w:strike/>
+        </w:rPr>
+      </w:pPr>
+      <w:r>
+        <w:rPr>
+          <w:rFonts w:ascii="Adobe Caslon Pro" w:hAnsi="Adobe Caslon Pro"/>
+          <w:strike/>
         </w:rPr>
         <w:t>Game-saving system</w:t>
       </w:r>
@@ -1654,11 +1702,13 @@
         </w:numPr>
         <w:rPr>
           <w:rFonts w:ascii="Adobe Caslon Pro" w:hAnsi="Adobe Caslon Pro"/>
-        </w:rPr>
-      </w:pPr>
-      <w:r>
-        <w:rPr>
-          <w:rFonts w:ascii="Adobe Caslon Pro" w:hAnsi="Adobe Caslon Pro"/>
+          <w:strike/>
+        </w:rPr>
+      </w:pPr>
+      <w:r>
+        <w:rPr>
+          <w:rFonts w:ascii="Adobe Caslon Pro" w:hAnsi="Adobe Caslon Pro"/>
+          <w:strike/>
         </w:rPr>
         <w:t xml:space="preserve">A level must be cleared before it can be saved (menu option </w:t>
       </w:r>
@@ -1666,6 +1716,7 @@
       <w:r>
         <w:rPr>
           <w:rFonts w:ascii="Adobe Caslon Pro" w:hAnsi="Adobe Caslon Pro"/>
+          <w:strike/>
         </w:rPr>
         <w:t>grayed</w:t>
       </w:r>
@@ -1673,6 +1724,7 @@
       <w:r>
         <w:rPr>
           <w:rFonts w:ascii="Adobe Caslon Pro" w:hAnsi="Adobe Caslon Pro"/>
+          <w:strike/>
         </w:rPr>
         <w:t xml:space="preserve"> out?)</w:t>
       </w:r>
@@ -1681,6 +1733,24 @@
       <w:pPr>
         <w:pStyle w:val="ListParagraph"/>
         <w:numPr>
+          <w:ilvl w:val="1"/>
+          <w:numId w:val="1"/>
+        </w:numPr>
+        <w:rPr>
+          <w:rFonts w:ascii="Adobe Caslon Pro" w:hAnsi="Adobe Caslon Pro"/>
+        </w:rPr>
+      </w:pPr>
+      <w:r>
+        <w:rPr>
+          <w:rFonts w:ascii="Adobe Caslon Pro" w:hAnsi="Adobe Caslon Pro"/>
+        </w:rPr>
+        <w:t>Fix main menu with respect to the saving system</w:t>
+      </w:r>
+    </w:p>
+    <w:p>
+      <w:pPr>
+        <w:pStyle w:val="ListParagraph"/>
+        <w:numPr>
           <w:ilvl w:val="0"/>
           <w:numId w:val="1"/>
         </w:numPr>
@@ -1790,6 +1860,26 @@
         </w:numPr>
         <w:rPr>
           <w:rFonts w:ascii="Adobe Caslon Pro" w:hAnsi="Adobe Caslon Pro"/>
+          <w:strike/>
+        </w:rPr>
+      </w:pPr>
+      <w:r>
+        <w:rPr>
+          <w:rFonts w:ascii="Adobe Caslon Pro" w:hAnsi="Adobe Caslon Pro"/>
+          <w:strike/>
+        </w:rPr>
+        <w:t>Stick generic enemy properties in their own tag</w:t>
+      </w:r>
+    </w:p>
+    <w:p>
+      <w:pPr>
+        <w:pStyle w:val="ListParagraph"/>
+        <w:numPr>
+          <w:ilvl w:val="0"/>
+          <w:numId w:val="1"/>
+        </w:numPr>
+        <w:rPr>
+          <w:rFonts w:ascii="Adobe Caslon Pro" w:hAnsi="Adobe Caslon Pro"/>
         </w:rPr>
       </w:pPr>
       <w:r>
@@ -1816,11 +1906,13 @@
         </w:numPr>
         <w:rPr>
           <w:rFonts w:ascii="Adobe Caslon Pro" w:hAnsi="Adobe Caslon Pro"/>
-        </w:rPr>
-      </w:pPr>
-      <w:r>
-        <w:rPr>
-          <w:rFonts w:ascii="Adobe Caslon Pro" w:hAnsi="Adobe Caslon Pro"/>
+          <w:strike/>
+        </w:rPr>
+      </w:pPr>
+      <w:r>
+        <w:rPr>
+          <w:rFonts w:ascii="Adobe Caslon Pro" w:hAnsi="Adobe Caslon Pro"/>
+          <w:strike/>
         </w:rPr>
         <w:t>Grunt</w:t>
       </w:r>
@@ -1834,11 +1926,13 @@
         </w:numPr>
         <w:rPr>
           <w:rFonts w:ascii="Adobe Caslon Pro" w:hAnsi="Adobe Caslon Pro"/>
-        </w:rPr>
-      </w:pPr>
-      <w:r>
-        <w:rPr>
-          <w:rFonts w:ascii="Adobe Caslon Pro" w:hAnsi="Adobe Caslon Pro"/>
+          <w:strike/>
+        </w:rPr>
+      </w:pPr>
+      <w:r>
+        <w:rPr>
+          <w:rFonts w:ascii="Adobe Caslon Pro" w:hAnsi="Adobe Caslon Pro"/>
+          <w:strike/>
         </w:rPr>
         <w:t xml:space="preserve">Ticker (random bullet within range, </w:t>
       </w:r>
@@ -1846,6 +1940,7 @@
       <w:r>
         <w:rPr>
           <w:rFonts w:ascii="Adobe Caslon Pro" w:hAnsi="Adobe Caslon Pro"/>
+          <w:strike/>
         </w:rPr>
         <w:t>supercrap</w:t>
       </w:r>
@@ -1853,6 +1948,7 @@
       <w:r>
         <w:rPr>
           <w:rFonts w:ascii="Adobe Caslon Pro" w:hAnsi="Adobe Caslon Pro"/>
+          <w:strike/>
         </w:rPr>
         <w:t>)</w:t>
       </w:r>
@@ -1953,6 +2049,7 @@
         <w:rPr>
           <w:rFonts w:ascii="Adobe Caslon Pro" w:hAnsi="Adobe Caslon Pro"/>
         </w:rPr>
+        <w:lastRenderedPageBreak/>
         <w:t>Impossibler</w:t>
       </w:r>
       <w:proofErr w:type="spellEnd"/>
@@ -1975,6 +2072,26 @@
           <w:rFonts w:ascii="Adobe Caslon Pro" w:hAnsi="Adobe Caslon Pro"/>
         </w:rPr>
         <w:t>’ huge spiral, need to work on particle engine maybe for this)</w:t>
+      </w:r>
+    </w:p>
+    <w:p>
+      <w:pPr>
+        <w:pStyle w:val="ListParagraph"/>
+        <w:numPr>
+          <w:ilvl w:val="1"/>
+          <w:numId w:val="1"/>
+        </w:numPr>
+        <w:rPr>
+          <w:rFonts w:ascii="Adobe Caslon Pro" w:hAnsi="Adobe Caslon Pro"/>
+          <w:strike/>
+        </w:rPr>
+      </w:pPr>
+      <w:r>
+        <w:rPr>
+          <w:rFonts w:ascii="Adobe Caslon Pro" w:hAnsi="Adobe Caslon Pro"/>
+          <w:strike/>
+        </w:rPr>
+        <w:t>Bomber</w:t>
       </w:r>
     </w:p>
     <w:sectPr>

</xml_diff>

<commit_message>
Enemies + dialogue now loaded from file; began cinematics class
</commit_message>
<xml_diff>
--- a/docs/Metanact - TODO.docx
+++ b/docs/Metanact - TODO.docx
@@ -12,6 +12,7 @@
           <w:szCs w:val="40"/>
         </w:rPr>
       </w:pPr>
+      <w:proofErr w:type="spellStart"/>
       <w:r>
         <w:rPr>
           <w:rFonts w:ascii="Adobe Caslon Pro" w:hAnsi="Adobe Caslon Pro"/>
@@ -19,8 +20,9 @@
           <w:sz w:val="40"/>
           <w:szCs w:val="40"/>
         </w:rPr>
-        <w:t>Metanact –</w:t>
-      </w:r>
+        <w:t>Metanact</w:t>
+      </w:r>
+      <w:proofErr w:type="spellEnd"/>
       <w:r>
         <w:rPr>
           <w:rFonts w:ascii="Adobe Caslon Pro" w:hAnsi="Adobe Caslon Pro"/>
@@ -28,7 +30,7 @@
           <w:sz w:val="40"/>
           <w:szCs w:val="40"/>
         </w:rPr>
-        <w:t xml:space="preserve"> </w:t>
+        <w:t xml:space="preserve"> –</w:t>
       </w:r>
       <w:r>
         <w:rPr>
@@ -37,7 +39,7 @@
           <w:sz w:val="40"/>
           <w:szCs w:val="40"/>
         </w:rPr>
-        <w:t xml:space="preserve">Informal Programming </w:t>
+        <w:t xml:space="preserve"> </w:t>
       </w:r>
       <w:r>
         <w:rPr>
@@ -46,6 +48,15 @@
           <w:sz w:val="40"/>
           <w:szCs w:val="40"/>
         </w:rPr>
+        <w:t xml:space="preserve">Informal Programming </w:t>
+      </w:r>
+      <w:r>
+        <w:rPr>
+          <w:rFonts w:ascii="Adobe Caslon Pro" w:hAnsi="Adobe Caslon Pro"/>
+          <w:b/>
+          <w:sz w:val="40"/>
+          <w:szCs w:val="40"/>
+        </w:rPr>
         <w:t>TODO</w:t>
       </w:r>
     </w:p>
@@ -86,7 +97,23 @@
           <w:rFonts w:ascii="Adobe Caslon Pro" w:hAnsi="Adobe Caslon Pro"/>
           <w:strike/>
         </w:rPr>
-        <w:t>Write a console demo that traverses files+folders programmatically</w:t>
+        <w:t xml:space="preserve">Write a console demo that traverses </w:t>
+      </w:r>
+      <w:proofErr w:type="spellStart"/>
+      <w:r>
+        <w:rPr>
+          <w:rFonts w:ascii="Adobe Caslon Pro" w:hAnsi="Adobe Caslon Pro"/>
+          <w:strike/>
+        </w:rPr>
+        <w:t>files+folders</w:t>
+      </w:r>
+      <w:proofErr w:type="spellEnd"/>
+      <w:r>
+        <w:rPr>
+          <w:rFonts w:ascii="Adobe Caslon Pro" w:hAnsi="Adobe Caslon Pro"/>
+          <w:strike/>
+        </w:rPr>
+        <w:t xml:space="preserve"> programmatically</w:t>
       </w:r>
     </w:p>
     <w:p>
@@ -306,27 +333,59 @@
           <w:rFonts w:ascii="Adobe Caslon Pro" w:hAnsi="Adobe Caslon Pro"/>
           <w:strike/>
         </w:rPr>
-        <w:t>Modify Schnommus logo to suit the game</w:t>
-      </w:r>
-    </w:p>
-    <w:p>
-      <w:pPr>
-        <w:pStyle w:val="ListParagraph"/>
-        <w:numPr>
-          <w:ilvl w:val="0"/>
-          <w:numId w:val="1"/>
-        </w:numPr>
-        <w:rPr>
-          <w:rFonts w:ascii="Adobe Caslon Pro" w:hAnsi="Adobe Caslon Pro"/>
-          <w:strike/>
-        </w:rPr>
-      </w:pPr>
-      <w:r>
-        <w:rPr>
-          <w:rFonts w:ascii="Adobe Caslon Pro" w:hAnsi="Adobe Caslon Pro"/>
-          <w:strike/>
-        </w:rPr>
-        <w:t>Create Metanact logo</w:t>
+        <w:t xml:space="preserve">Modify </w:t>
+      </w:r>
+      <w:proofErr w:type="spellStart"/>
+      <w:r>
+        <w:rPr>
+          <w:rFonts w:ascii="Adobe Caslon Pro" w:hAnsi="Adobe Caslon Pro"/>
+          <w:strike/>
+        </w:rPr>
+        <w:t>Schnommus</w:t>
+      </w:r>
+      <w:proofErr w:type="spellEnd"/>
+      <w:r>
+        <w:rPr>
+          <w:rFonts w:ascii="Adobe Caslon Pro" w:hAnsi="Adobe Caslon Pro"/>
+          <w:strike/>
+        </w:rPr>
+        <w:t xml:space="preserve"> logo to suit the game</w:t>
+      </w:r>
+    </w:p>
+    <w:p>
+      <w:pPr>
+        <w:pStyle w:val="ListParagraph"/>
+        <w:numPr>
+          <w:ilvl w:val="0"/>
+          <w:numId w:val="1"/>
+        </w:numPr>
+        <w:rPr>
+          <w:rFonts w:ascii="Adobe Caslon Pro" w:hAnsi="Adobe Caslon Pro"/>
+          <w:strike/>
+        </w:rPr>
+      </w:pPr>
+      <w:r>
+        <w:rPr>
+          <w:rFonts w:ascii="Adobe Caslon Pro" w:hAnsi="Adobe Caslon Pro"/>
+          <w:strike/>
+        </w:rPr>
+        <w:t xml:space="preserve">Create </w:t>
+      </w:r>
+      <w:proofErr w:type="spellStart"/>
+      <w:r>
+        <w:rPr>
+          <w:rFonts w:ascii="Adobe Caslon Pro" w:hAnsi="Adobe Caslon Pro"/>
+          <w:strike/>
+        </w:rPr>
+        <w:t>Metanact</w:t>
+      </w:r>
+      <w:proofErr w:type="spellEnd"/>
+      <w:r>
+        <w:rPr>
+          <w:rFonts w:ascii="Adobe Caslon Pro" w:hAnsi="Adobe Caslon Pro"/>
+          <w:strike/>
+        </w:rPr>
+        <w:t xml:space="preserve"> logo</w:t>
       </w:r>
     </w:p>
     <w:p>
@@ -906,27 +965,91 @@
           <w:rFonts w:ascii="Adobe Caslon Pro" w:hAnsi="Adobe Caslon Pro"/>
           <w:strike/>
         </w:rPr>
-        <w:t>Compress the audio codec – Ogg vorbis maybe</w:t>
-      </w:r>
-    </w:p>
-    <w:p>
-      <w:pPr>
-        <w:pStyle w:val="ListParagraph"/>
-        <w:numPr>
-          <w:ilvl w:val="0"/>
-          <w:numId w:val="1"/>
-        </w:numPr>
-        <w:rPr>
-          <w:rFonts w:ascii="Adobe Caslon Pro" w:hAnsi="Adobe Caslon Pro"/>
-          <w:strike/>
-        </w:rPr>
-      </w:pPr>
-      <w:r>
-        <w:rPr>
-          <w:rFonts w:ascii="Adobe Caslon Pro" w:hAnsi="Adobe Caslon Pro"/>
-          <w:strike/>
-        </w:rPr>
-        <w:t>Load options from a config file at startup (and save them)</w:t>
+        <w:t xml:space="preserve">Compress the audio codec – </w:t>
+      </w:r>
+      <w:proofErr w:type="spellStart"/>
+      <w:r>
+        <w:rPr>
+          <w:rFonts w:ascii="Adobe Caslon Pro" w:hAnsi="Adobe Caslon Pro"/>
+          <w:strike/>
+        </w:rPr>
+        <w:t>Ogg</w:t>
+      </w:r>
+      <w:proofErr w:type="spellEnd"/>
+      <w:r>
+        <w:rPr>
+          <w:rFonts w:ascii="Adobe Caslon Pro" w:hAnsi="Adobe Caslon Pro"/>
+          <w:strike/>
+        </w:rPr>
+        <w:t xml:space="preserve"> </w:t>
+      </w:r>
+      <w:proofErr w:type="spellStart"/>
+      <w:r>
+        <w:rPr>
+          <w:rFonts w:ascii="Adobe Caslon Pro" w:hAnsi="Adobe Caslon Pro"/>
+          <w:strike/>
+        </w:rPr>
+        <w:t>vorbis</w:t>
+      </w:r>
+      <w:proofErr w:type="spellEnd"/>
+      <w:r>
+        <w:rPr>
+          <w:rFonts w:ascii="Adobe Caslon Pro" w:hAnsi="Adobe Caslon Pro"/>
+          <w:strike/>
+        </w:rPr>
+        <w:t xml:space="preserve"> maybe</w:t>
+      </w:r>
+    </w:p>
+    <w:p>
+      <w:pPr>
+        <w:pStyle w:val="ListParagraph"/>
+        <w:numPr>
+          <w:ilvl w:val="0"/>
+          <w:numId w:val="1"/>
+        </w:numPr>
+        <w:rPr>
+          <w:rFonts w:ascii="Adobe Caslon Pro" w:hAnsi="Adobe Caslon Pro"/>
+          <w:strike/>
+        </w:rPr>
+      </w:pPr>
+      <w:r>
+        <w:rPr>
+          <w:rFonts w:ascii="Adobe Caslon Pro" w:hAnsi="Adobe Caslon Pro"/>
+          <w:strike/>
+        </w:rPr>
+        <w:t xml:space="preserve">Load options from a </w:t>
+      </w:r>
+      <w:proofErr w:type="spellStart"/>
+      <w:r>
+        <w:rPr>
+          <w:rFonts w:ascii="Adobe Caslon Pro" w:hAnsi="Adobe Caslon Pro"/>
+          <w:strike/>
+        </w:rPr>
+        <w:t>config</w:t>
+      </w:r>
+      <w:proofErr w:type="spellEnd"/>
+      <w:r>
+        <w:rPr>
+          <w:rFonts w:ascii="Adobe Caslon Pro" w:hAnsi="Adobe Caslon Pro"/>
+          <w:strike/>
+        </w:rPr>
+        <w:t xml:space="preserve"> file at </w:t>
+      </w:r>
+      <w:proofErr w:type="spellStart"/>
+      <w:r>
+        <w:rPr>
+          <w:rFonts w:ascii="Adobe Caslon Pro" w:hAnsi="Adobe Caslon Pro"/>
+          <w:strike/>
+        </w:rPr>
+        <w:t>startup</w:t>
+      </w:r>
+      <w:proofErr w:type="spellEnd"/>
+      <w:r>
+        <w:rPr>
+          <w:rFonts w:ascii="Adobe Caslon Pro" w:hAnsi="Adobe Caslon Pro"/>
+          <w:strike/>
+        </w:rPr>
+        <w:t xml:space="preserve"> (and save them)</w:t>
       </w:r>
     </w:p>
     <w:p>
@@ -1231,8 +1354,16 @@
         <w:rPr>
           <w:rFonts w:ascii="Adobe Caslon Pro" w:hAnsi="Adobe Caslon Pro"/>
         </w:rPr>
-        <w:t>Loot i.e</w:t>
-      </w:r>
+        <w:t xml:space="preserve">Loot </w:t>
+      </w:r>
+      <w:proofErr w:type="spellStart"/>
+      <w:r>
+        <w:rPr>
+          <w:rFonts w:ascii="Adobe Caslon Pro" w:hAnsi="Adobe Caslon Pro"/>
+        </w:rPr>
+        <w:t>i.e</w:t>
+      </w:r>
+      <w:proofErr w:type="spellEnd"/>
     </w:p>
     <w:p>
       <w:pPr>
@@ -1303,8 +1434,16 @@
         <w:rPr>
           <w:rFonts w:ascii="Adobe Caslon Pro" w:hAnsi="Adobe Caslon Pro"/>
         </w:rPr>
-        <w:t>Weapons i.e</w:t>
-      </w:r>
+        <w:t xml:space="preserve">Weapons </w:t>
+      </w:r>
+      <w:proofErr w:type="spellStart"/>
+      <w:r>
+        <w:rPr>
+          <w:rFonts w:ascii="Adobe Caslon Pro" w:hAnsi="Adobe Caslon Pro"/>
+        </w:rPr>
+        <w:t>i.e</w:t>
+      </w:r>
+      <w:proofErr w:type="spellEnd"/>
     </w:p>
     <w:p>
       <w:pPr>
@@ -1317,12 +1456,14 @@
           <w:rFonts w:ascii="Adobe Caslon Pro" w:hAnsi="Adobe Caslon Pro"/>
         </w:rPr>
       </w:pPr>
+      <w:proofErr w:type="spellStart"/>
       <w:r>
         <w:rPr>
           <w:rFonts w:ascii="Adobe Caslon Pro" w:hAnsi="Adobe Caslon Pro"/>
         </w:rPr>
         <w:t>BackForth</w:t>
       </w:r>
+      <w:proofErr w:type="spellEnd"/>
     </w:p>
     <w:p>
       <w:pPr>
@@ -1337,12 +1478,14 @@
       </w:pPr>
       <w:bookmarkStart w:id="0" w:name="_GoBack"/>
       <w:bookmarkEnd w:id="0"/>
+      <w:proofErr w:type="spellStart"/>
       <w:r>
         <w:rPr>
           <w:rFonts w:ascii="Adobe Caslon Pro" w:hAnsi="Adobe Caslon Pro"/>
         </w:rPr>
         <w:t>StripeLaser</w:t>
       </w:r>
+      <w:proofErr w:type="spellEnd"/>
     </w:p>
     <w:p>
       <w:pPr>
@@ -1355,12 +1498,14 @@
           <w:rFonts w:ascii="Adobe Caslon Pro" w:hAnsi="Adobe Caslon Pro"/>
         </w:rPr>
       </w:pPr>
+      <w:proofErr w:type="spellStart"/>
       <w:r>
         <w:rPr>
           <w:rFonts w:ascii="Adobe Caslon Pro" w:hAnsi="Adobe Caslon Pro"/>
         </w:rPr>
         <w:t>Spiralis</w:t>
       </w:r>
+      <w:proofErr w:type="spellEnd"/>
     </w:p>
     <w:p>
       <w:pPr>
@@ -1377,7 +1522,21 @@
         <w:rPr>
           <w:rFonts w:ascii="Adobe Caslon Pro" w:hAnsi="Adobe Caslon Pro"/>
         </w:rPr>
-        <w:t>Harbinger (Programatically similar to drones?)</w:t>
+        <w:t>Harbinger (</w:t>
+      </w:r>
+      <w:proofErr w:type="spellStart"/>
+      <w:r>
+        <w:rPr>
+          <w:rFonts w:ascii="Adobe Caslon Pro" w:hAnsi="Adobe Caslon Pro"/>
+        </w:rPr>
+        <w:t>Programatically</w:t>
+      </w:r>
+      <w:proofErr w:type="spellEnd"/>
+      <w:r>
+        <w:rPr>
+          <w:rFonts w:ascii="Adobe Caslon Pro" w:hAnsi="Adobe Caslon Pro"/>
+        </w:rPr>
+        <w:t xml:space="preserve"> similar to drones?)</w:t>
       </w:r>
     </w:p>
     <w:p>
@@ -1391,12 +1550,14 @@
           <w:rFonts w:ascii="Adobe Caslon Pro" w:hAnsi="Adobe Caslon Pro"/>
         </w:rPr>
       </w:pPr>
+      <w:proofErr w:type="spellStart"/>
       <w:r>
         <w:rPr>
           <w:rFonts w:ascii="Adobe Caslon Pro" w:hAnsi="Adobe Caslon Pro"/>
         </w:rPr>
         <w:t>Getron</w:t>
       </w:r>
+      <w:proofErr w:type="spellEnd"/>
     </w:p>
     <w:p>
       <w:pPr>
@@ -1589,7 +1750,23 @@
           <w:rFonts w:ascii="Adobe Caslon Pro" w:hAnsi="Adobe Caslon Pro"/>
           <w:strike/>
         </w:rPr>
-        <w:t>Wipe old savefiles on new game</w:t>
+        <w:t xml:space="preserve">Wipe old </w:t>
+      </w:r>
+      <w:proofErr w:type="spellStart"/>
+      <w:r>
+        <w:rPr>
+          <w:rFonts w:ascii="Adobe Caslon Pro" w:hAnsi="Adobe Caslon Pro"/>
+          <w:strike/>
+        </w:rPr>
+        <w:t>savefiles</w:t>
+      </w:r>
+      <w:proofErr w:type="spellEnd"/>
+      <w:r>
+        <w:rPr>
+          <w:rFonts w:ascii="Adobe Caslon Pro" w:hAnsi="Adobe Caslon Pro"/>
+          <w:strike/>
+        </w:rPr>
+        <w:t xml:space="preserve"> on new game</w:t>
       </w:r>
     </w:p>
     <w:p>
@@ -1627,25 +1804,53 @@
         <w:rPr>
           <w:rFonts w:ascii="Adobe Caslon Pro" w:hAnsi="Adobe Caslon Pro"/>
         </w:rPr>
-        <w:t>‘The Universe Thus Far’ screen; a tree view of viewed folders + enemy/point stats associated with savefiles.</w:t>
-      </w:r>
-    </w:p>
-    <w:p>
-      <w:pPr>
-        <w:pStyle w:val="ListParagraph"/>
-        <w:numPr>
-          <w:ilvl w:val="1"/>
-          <w:numId w:val="1"/>
-        </w:numPr>
-        <w:rPr>
-          <w:rFonts w:ascii="Adobe Caslon Pro" w:hAnsi="Adobe Caslon Pro"/>
-        </w:rPr>
-      </w:pPr>
-      <w:r>
-        <w:rPr>
-          <w:rFonts w:ascii="Adobe Caslon Pro" w:hAnsi="Adobe Caslon Pro"/>
-        </w:rPr>
-        <w:t>Probably build it into the savefile viewer</w:t>
+        <w:t xml:space="preserve">‘The Universe Thus Far’ screen; a tree view of viewed folders + enemy/point stats associated with </w:t>
+      </w:r>
+      <w:proofErr w:type="spellStart"/>
+      <w:r>
+        <w:rPr>
+          <w:rFonts w:ascii="Adobe Caslon Pro" w:hAnsi="Adobe Caslon Pro"/>
+        </w:rPr>
+        <w:t>savefiles</w:t>
+      </w:r>
+      <w:proofErr w:type="spellEnd"/>
+      <w:r>
+        <w:rPr>
+          <w:rFonts w:ascii="Adobe Caslon Pro" w:hAnsi="Adobe Caslon Pro"/>
+        </w:rPr>
+        <w:t>.</w:t>
+      </w:r>
+    </w:p>
+    <w:p>
+      <w:pPr>
+        <w:pStyle w:val="ListParagraph"/>
+        <w:numPr>
+          <w:ilvl w:val="1"/>
+          <w:numId w:val="1"/>
+        </w:numPr>
+        <w:rPr>
+          <w:rFonts w:ascii="Adobe Caslon Pro" w:hAnsi="Adobe Caslon Pro"/>
+        </w:rPr>
+      </w:pPr>
+      <w:r>
+        <w:rPr>
+          <w:rFonts w:ascii="Adobe Caslon Pro" w:hAnsi="Adobe Caslon Pro"/>
+        </w:rPr>
+        <w:t xml:space="preserve">Probably build it into the </w:t>
+      </w:r>
+      <w:proofErr w:type="spellStart"/>
+      <w:r>
+        <w:rPr>
+          <w:rFonts w:ascii="Adobe Caslon Pro" w:hAnsi="Adobe Caslon Pro"/>
+        </w:rPr>
+        <w:t>savefile</w:t>
+      </w:r>
+      <w:proofErr w:type="spellEnd"/>
+      <w:r>
+        <w:rPr>
+          <w:rFonts w:ascii="Adobe Caslon Pro" w:hAnsi="Adobe Caslon Pro"/>
+        </w:rPr>
+        <w:t xml:space="preserve"> viewer</w:t>
       </w:r>
     </w:p>
     <w:p>
@@ -1723,8 +1928,16 @@
         <w:rPr>
           <w:rFonts w:ascii="Adobe Caslon Pro" w:hAnsi="Adobe Caslon Pro"/>
         </w:rPr>
-        <w:t>More enemies! E.g</w:t>
-      </w:r>
+        <w:t xml:space="preserve">More enemies! </w:t>
+      </w:r>
+      <w:proofErr w:type="spellStart"/>
+      <w:r>
+        <w:rPr>
+          <w:rFonts w:ascii="Adobe Caslon Pro" w:hAnsi="Adobe Caslon Pro"/>
+        </w:rPr>
+        <w:t>E.g</w:t>
+      </w:r>
+      <w:proofErr w:type="spellEnd"/>
     </w:p>
     <w:p>
       <w:pPr>
@@ -1763,7 +1976,23 @@
           <w:rFonts w:ascii="Adobe Caslon Pro" w:hAnsi="Adobe Caslon Pro"/>
           <w:strike/>
         </w:rPr>
-        <w:t>Ticker (random bullet within range, supercrap)</w:t>
+        <w:t xml:space="preserve">Ticker (random bullet within range, </w:t>
+      </w:r>
+      <w:proofErr w:type="spellStart"/>
+      <w:r>
+        <w:rPr>
+          <w:rFonts w:ascii="Adobe Caslon Pro" w:hAnsi="Adobe Caslon Pro"/>
+          <w:strike/>
+        </w:rPr>
+        <w:t>supercrap</w:t>
+      </w:r>
+      <w:proofErr w:type="spellEnd"/>
+      <w:r>
+        <w:rPr>
+          <w:rFonts w:ascii="Adobe Caslon Pro" w:hAnsi="Adobe Caslon Pro"/>
+          <w:strike/>
+        </w:rPr>
+        <w:t>)</w:t>
       </w:r>
     </w:p>
     <w:p>
@@ -1795,11 +2024,19 @@
           <w:rFonts w:ascii="Adobe Caslon Pro" w:hAnsi="Adobe Caslon Pro"/>
         </w:rPr>
       </w:pPr>
-      <w:r>
-        <w:rPr>
-          <w:rFonts w:ascii="Adobe Caslon Pro" w:hAnsi="Adobe Caslon Pro"/>
-        </w:rPr>
-        <w:t>LostData (Suicide ship, moves towards player and explodes)</w:t>
+      <w:proofErr w:type="spellStart"/>
+      <w:r>
+        <w:rPr>
+          <w:rFonts w:ascii="Adobe Caslon Pro" w:hAnsi="Adobe Caslon Pro"/>
+        </w:rPr>
+        <w:t>LostData</w:t>
+      </w:r>
+      <w:proofErr w:type="spellEnd"/>
+      <w:r>
+        <w:rPr>
+          <w:rFonts w:ascii="Adobe Caslon Pro" w:hAnsi="Adobe Caslon Pro"/>
+        </w:rPr>
+        <w:t xml:space="preserve"> (Suicide ship, moves towards player and explodes)</w:t>
       </w:r>
     </w:p>
     <w:p>
@@ -1850,11 +2087,33 @@
           <w:rFonts w:ascii="Adobe Caslon Pro" w:hAnsi="Adobe Caslon Pro"/>
         </w:rPr>
       </w:pPr>
-      <w:r>
-        <w:rPr>
-          <w:rFonts w:ascii="Adobe Caslon Pro" w:hAnsi="Adobe Caslon Pro"/>
-        </w:rPr>
-        <w:t>Impossibler (Frickin’ huge spiral, need to work on particle engine maybe for this)</w:t>
+      <w:proofErr w:type="spellStart"/>
+      <w:r>
+        <w:rPr>
+          <w:rFonts w:ascii="Adobe Caslon Pro" w:hAnsi="Adobe Caslon Pro"/>
+        </w:rPr>
+        <w:t>Impossibler</w:t>
+      </w:r>
+      <w:proofErr w:type="spellEnd"/>
+      <w:r>
+        <w:rPr>
+          <w:rFonts w:ascii="Adobe Caslon Pro" w:hAnsi="Adobe Caslon Pro"/>
+        </w:rPr>
+        <w:t xml:space="preserve"> (</w:t>
+      </w:r>
+      <w:proofErr w:type="spellStart"/>
+      <w:r>
+        <w:rPr>
+          <w:rFonts w:ascii="Adobe Caslon Pro" w:hAnsi="Adobe Caslon Pro"/>
+        </w:rPr>
+        <w:t>Frickin</w:t>
+      </w:r>
+      <w:proofErr w:type="spellEnd"/>
+      <w:r>
+        <w:rPr>
+          <w:rFonts w:ascii="Adobe Caslon Pro" w:hAnsi="Adobe Caslon Pro"/>
+        </w:rPr>
+        <w:t>’ huge spiral, need to work on particle engine maybe for this)</w:t>
       </w:r>
     </w:p>
     <w:p>
@@ -1889,12 +2148,21 @@
           <w:strike/>
         </w:rPr>
       </w:pPr>
-      <w:r>
-        <w:rPr>
-          <w:rFonts w:ascii="Adobe Caslon Pro" w:hAnsi="Adobe Caslon Pro"/>
-          <w:strike/>
-        </w:rPr>
-        <w:t>Genericise the enemy classes</w:t>
+      <w:proofErr w:type="spellStart"/>
+      <w:r>
+        <w:rPr>
+          <w:rFonts w:ascii="Adobe Caslon Pro" w:hAnsi="Adobe Caslon Pro"/>
+          <w:strike/>
+        </w:rPr>
+        <w:t>Genericise</w:t>
+      </w:r>
+      <w:proofErr w:type="spellEnd"/>
+      <w:r>
+        <w:rPr>
+          <w:rFonts w:ascii="Adobe Caslon Pro" w:hAnsi="Adobe Caslon Pro"/>
+          <w:strike/>
+        </w:rPr>
+        <w:t xml:space="preserve"> the enemy classes</w:t>
       </w:r>
     </w:p>
     <w:p>
@@ -1952,11 +2220,19 @@
           <w:rFonts w:ascii="Adobe Caslon Pro" w:hAnsi="Adobe Caslon Pro"/>
         </w:rPr>
       </w:pPr>
-      <w:r>
-        <w:rPr>
-          <w:rFonts w:ascii="Adobe Caslon Pro" w:hAnsi="Adobe Caslon Pro"/>
-        </w:rPr>
-        <w:t>Cinematics engine</w:t>
+      <w:proofErr w:type="spellStart"/>
+      <w:r>
+        <w:rPr>
+          <w:rFonts w:ascii="Adobe Caslon Pro" w:hAnsi="Adobe Caslon Pro"/>
+        </w:rPr>
+        <w:t>Cinematics</w:t>
+      </w:r>
+      <w:proofErr w:type="spellEnd"/>
+      <w:r>
+        <w:rPr>
+          <w:rFonts w:ascii="Adobe Caslon Pro" w:hAnsi="Adobe Caslon Pro"/>
+        </w:rPr>
+        <w:t xml:space="preserve"> engine</w:t>
       </w:r>
     </w:p>
     <w:p>
@@ -2011,12 +2287,37 @@
           <w:strike/>
         </w:rPr>
       </w:pPr>
-      <w:r>
-        <w:rPr>
-          <w:rFonts w:ascii="Adobe Caslon Pro" w:hAnsi="Adobe Caslon Pro"/>
-          <w:strike/>
-        </w:rPr>
-        <w:t>Genericise clearing/loading of levels; cinematics need a clean slate</w:t>
+      <w:proofErr w:type="spellStart"/>
+      <w:r>
+        <w:rPr>
+          <w:rFonts w:ascii="Adobe Caslon Pro" w:hAnsi="Adobe Caslon Pro"/>
+          <w:strike/>
+        </w:rPr>
+        <w:t>Genericise</w:t>
+      </w:r>
+      <w:proofErr w:type="spellEnd"/>
+      <w:r>
+        <w:rPr>
+          <w:rFonts w:ascii="Adobe Caslon Pro" w:hAnsi="Adobe Caslon Pro"/>
+          <w:strike/>
+        </w:rPr>
+        <w:t xml:space="preserve"> clearing/loading of levels; </w:t>
+      </w:r>
+      <w:proofErr w:type="spellStart"/>
+      <w:r>
+        <w:rPr>
+          <w:rFonts w:ascii="Adobe Caslon Pro" w:hAnsi="Adobe Caslon Pro"/>
+          <w:strike/>
+        </w:rPr>
+        <w:t>cinematics</w:t>
+      </w:r>
+      <w:proofErr w:type="spellEnd"/>
+      <w:r>
+        <w:rPr>
+          <w:rFonts w:ascii="Adobe Caslon Pro" w:hAnsi="Adobe Caslon Pro"/>
+          <w:strike/>
+        </w:rPr>
+        <w:t xml:space="preserve"> need a clean slate</w:t>
       </w:r>
     </w:p>
     <w:p>
@@ -2173,6 +2474,71 @@
           <w:rFonts w:ascii="Adobe Caslon Pro" w:hAnsi="Adobe Caslon Pro"/>
         </w:rPr>
         <w:t>And play these timings back in a ‘cinematic mode’ where no player interaction is allowed.</w:t>
+      </w:r>
+    </w:p>
+    <w:p>
+      <w:pPr>
+        <w:pStyle w:val="ListParagraph"/>
+        <w:numPr>
+          <w:ilvl w:val="0"/>
+          <w:numId w:val="1"/>
+        </w:numPr>
+        <w:rPr>
+          <w:rFonts w:ascii="Adobe Caslon Pro" w:hAnsi="Adobe Caslon Pro"/>
+        </w:rPr>
+      </w:pPr>
+      <w:r>
+        <w:rPr>
+          <w:rFonts w:ascii="Adobe Caslon Pro" w:hAnsi="Adobe Caslon Pro"/>
+        </w:rPr>
+        <w:t>Improve ease of modification</w:t>
+      </w:r>
+    </w:p>
+    <w:p>
+      <w:pPr>
+        <w:pStyle w:val="ListParagraph"/>
+        <w:numPr>
+          <w:ilvl w:val="1"/>
+          <w:numId w:val="1"/>
+        </w:numPr>
+        <w:rPr>
+          <w:rFonts w:ascii="Adobe Caslon Pro" w:hAnsi="Adobe Caslon Pro"/>
+          <w:strike/>
+        </w:rPr>
+      </w:pPr>
+      <w:r>
+        <w:rPr>
+          <w:rFonts w:ascii="Adobe Caslon Pro" w:hAnsi="Adobe Caslon Pro"/>
+          <w:strike/>
+        </w:rPr>
+        <w:t>Store dialogue subtitles in a file rather than in code</w:t>
+      </w:r>
+    </w:p>
+    <w:p>
+      <w:pPr>
+        <w:pStyle w:val="ListParagraph"/>
+        <w:numPr>
+          <w:ilvl w:val="1"/>
+          <w:numId w:val="1"/>
+        </w:numPr>
+        <w:rPr>
+          <w:rFonts w:ascii="Adobe Caslon Pro" w:hAnsi="Adobe Caslon Pro"/>
+          <w:strike/>
+        </w:rPr>
+      </w:pPr>
+      <w:r>
+        <w:rPr>
+          <w:rFonts w:ascii="Adobe Caslon Pro" w:hAnsi="Adobe Caslon Pro"/>
+          <w:strike/>
+        </w:rPr>
+        <w:t>Move enemy/size database into a file</w:t>
+      </w:r>
+      <w:r>
+        <w:rPr>
+          <w:rFonts w:ascii="Adobe Caslon Pro" w:hAnsi="Adobe Caslon Pro"/>
+          <w:strike/>
+        </w:rPr>
+        <w:tab/>
       </w:r>
     </w:p>
     <w:sectPr>

</xml_diff>

<commit_message>
Worked on cinematics engine some more; feature tested on player death Got linear, sine movement as well as named entities, camera following working.
</commit_message>
<xml_diff>
--- a/docs/Metanact - TODO.docx
+++ b/docs/Metanact - TODO.docx
@@ -2539,6 +2539,68 @@
           <w:strike/>
         </w:rPr>
         <w:tab/>
+      </w:r>
+    </w:p>
+    <w:p>
+      <w:pPr>
+        <w:pStyle w:val="ListParagraph"/>
+        <w:numPr>
+          <w:ilvl w:val="0"/>
+          <w:numId w:val="1"/>
+        </w:numPr>
+        <w:rPr>
+          <w:rFonts w:ascii="Adobe Caslon Pro" w:hAnsi="Adobe Caslon Pro"/>
+        </w:rPr>
+      </w:pPr>
+      <w:r>
+        <w:rPr>
+          <w:rFonts w:ascii="Adobe Caslon Pro" w:hAnsi="Adobe Caslon Pro"/>
+        </w:rPr>
+        <w:t xml:space="preserve">Have a crack at using some OpenGL </w:t>
+      </w:r>
+      <w:proofErr w:type="spellStart"/>
+      <w:r>
+        <w:rPr>
+          <w:rFonts w:ascii="Adobe Caslon Pro" w:hAnsi="Adobe Caslon Pro"/>
+        </w:rPr>
+        <w:t>shaders</w:t>
+      </w:r>
+      <w:proofErr w:type="spellEnd"/>
+    </w:p>
+    <w:p>
+      <w:pPr>
+        <w:pStyle w:val="ListParagraph"/>
+        <w:numPr>
+          <w:ilvl w:val="1"/>
+          <w:numId w:val="1"/>
+        </w:numPr>
+        <w:rPr>
+          <w:rFonts w:ascii="Adobe Caslon Pro" w:hAnsi="Adobe Caslon Pro"/>
+        </w:rPr>
+      </w:pPr>
+      <w:r>
+        <w:rPr>
+          <w:rFonts w:ascii="Adobe Caslon Pro" w:hAnsi="Adobe Caslon Pro"/>
+        </w:rPr>
+        <w:t>Distortion exploding effect</w:t>
+      </w:r>
+    </w:p>
+    <w:p>
+      <w:pPr>
+        <w:pStyle w:val="ListParagraph"/>
+        <w:numPr>
+          <w:ilvl w:val="1"/>
+          <w:numId w:val="1"/>
+        </w:numPr>
+        <w:rPr>
+          <w:rFonts w:ascii="Adobe Caslon Pro" w:hAnsi="Adobe Caslon Pro"/>
+        </w:rPr>
+      </w:pPr>
+      <w:r>
+        <w:rPr>
+          <w:rFonts w:ascii="Adobe Caslon Pro" w:hAnsi="Adobe Caslon Pro"/>
+        </w:rPr>
+        <w:t>Instance particles?</w:t>
       </w:r>
     </w:p>
     <w:sectPr>

</xml_diff>